<commit_message>
Improved Work on the site map
</commit_message>
<xml_diff>
--- a/Sitemap screenshot.docx
+++ b/Sitemap screenshot.docx
@@ -5,8 +5,8 @@
     <w:p>
       <w:r>
         <w:drawing>
-          <wp:inline distT="0" distB="0" distL="0" distR="0" wp14:anchorId="697197A5" wp14:editId="342EA72B">
-            <wp:extent cx="5731510" cy="2554605"/>
+          <wp:inline distT="0" distB="0" distL="0" distR="0" wp14:anchorId="294DE01C" wp14:editId="00B9E441">
+            <wp:extent cx="5731510" cy="2842260"/>
             <wp:effectExtent l="0" t="0" r="2540" b="0"/>
             <wp:docPr id="1" name="Picture 1"/>
             <wp:cNvGraphicFramePr>
@@ -28,7 +28,7 @@
                   <pic:spPr>
                     <a:xfrm>
                       <a:off x="0" y="0"/>
-                      <a:ext cx="5731510" cy="2554605"/>
+                      <a:ext cx="5731510" cy="2842260"/>
                     </a:xfrm>
                     <a:prstGeom prst="rect">
                       <a:avLst/>

</xml_diff>